<commit_message>
fix: Correct FAQ questions and template list in Enterprise onboarding
- Fixed template list from 6 to 4 templates (removed free-shipping, welcome, custom)
- Clarified FAQ: Changed "Can I manually control" to "Can I manually create my own variants" to better match the answer
- Rewrote FAQ about multiple templates to clarify AI optimizes within selected template
- Fixed support email from enterprise-support@resparq.io to support@resparq.ai

https://claude.ai/code/session_01UyPiwJs8AhdnpVeYm4CUJQ
</commit_message>
<xml_diff>
--- a/docs/onboarding/ENTERPRISE_WELCOME_ONBOARDING.docx
+++ b/docs/onboarding/ENTERPRISE_WELCOME_ONBOARDING.docx
@@ -1367,13 +1367,13 @@
         <w:t xml:space="preserve">Configure baseline modal elements:</w:t>
       </w:r>
     </w:p>
-    <w:bookmarkStart w:id="36" w:name="template-selection-6-templates-custom"/>
+    <w:bookmarkStart w:id="36" w:name="Xe765d1d512bfde49d9369cc48624d511a3636a4"/>
     <w:p>
       <w:pPr>
         <w:pStyle w:val="Heading4"/>
       </w:pPr>
       <w:r>
-        <w:t xml:space="preserve">Template Selection (6 Templates + Custom)</w:t>
+        <w:t xml:space="preserve">Template Selection (4 Professional Templates)</w:t>
       </w:r>
     </w:p>
     <w:p>
@@ -1392,7 +1392,7 @@
         <w:t xml:space="preserve">Discount</w:t>
       </w:r>
       <w:r>
-        <w:t xml:space="preserve">: Classic percentage/fixed discount</w:t>
+        <w:t xml:space="preserve">: Classic percentage/fixed discount offer</w:t>
       </w:r>
     </w:p>
     <w:p>
@@ -1408,10 +1408,10 @@
           <w:bCs/>
           <w:b/>
         </w:rPr>
-        <w:t xml:space="preserve">Free Shipping</w:t>
-      </w:r>
-      <w:r>
-        <w:t xml:space="preserve">: Shipping cost offer</w:t>
+        <w:t xml:space="preserve">Urgency</w:t>
+      </w:r>
+      <w:r>
+        <w:t xml:space="preserve">: Time-sensitive FOMO messaging with limited-time language</w:t>
       </w:r>
     </w:p>
     <w:p>
@@ -1427,10 +1427,10 @@
           <w:bCs/>
           <w:b/>
         </w:rPr>
-        <w:t xml:space="preserve">Urgency</w:t>
-      </w:r>
-      <w:r>
-        <w:t xml:space="preserve">: Time-sensitive FOMO messaging</w:t>
+        <w:t xml:space="preserve">Social Proof</w:t>
+      </w:r>
+      <w:r>
+        <w:t xml:space="preserve">: Trust-building with customer count messaging</w:t>
       </w:r>
     </w:p>
     <w:p>
@@ -1446,48 +1446,10 @@
           <w:bCs/>
           <w:b/>
         </w:rPr>
-        <w:t xml:space="preserve">Welcome</w:t>
-      </w:r>
-      <w:r>
-        <w:t xml:space="preserve">: First-time visitor greeting</w:t>
-      </w:r>
-    </w:p>
-    <w:p>
-      <w:pPr>
-        <w:numPr>
-          <w:ilvl w:val="0"/>
-          <w:numId w:val="1008"/>
-        </w:numPr>
-        <w:pStyle w:val="Compact"/>
-      </w:pPr>
-      <w:r>
-        <w:rPr>
-          <w:bCs/>
-          <w:b/>
-        </w:rPr>
-        <w:t xml:space="preserve">Reminder</w:t>
-      </w:r>
-      <w:r>
-        <w:t xml:space="preserve">: Cart abandonment reminder</w:t>
-      </w:r>
-    </w:p>
-    <w:p>
-      <w:pPr>
-        <w:numPr>
-          <w:ilvl w:val="0"/>
-          <w:numId w:val="1008"/>
-        </w:numPr>
-        <w:pStyle w:val="Compact"/>
-      </w:pPr>
-      <w:r>
-        <w:rPr>
-          <w:bCs/>
-          <w:b/>
-        </w:rPr>
-        <w:t xml:space="preserve">Custom</w:t>
-      </w:r>
-      <w:r>
-        <w:t xml:space="preserve">: Design your own from scratch</w:t>
+        <w:t xml:space="preserve">Cart Reminder</w:t>
+      </w:r>
+      <w:r>
+        <w:t xml:space="preserve">: Gentle nudge about items waiting in cart</w:t>
       </w:r>
     </w:p>
     <w:bookmarkEnd w:id="36"/>
@@ -11764,13 +11726,13 @@
       </w:r>
     </w:p>
     <w:bookmarkEnd w:id="113"/>
-    <w:bookmarkStart w:id="114" w:name="X539e84e2959f6d8f33b045df84698c80697e302"/>
+    <w:bookmarkStart w:id="114" w:name="X106ecfb9ee808ee0d418aeb304011e407d8fa37"/>
     <w:p>
       <w:pPr>
         <w:pStyle w:val="Heading3"/>
       </w:pPr>
       <w:r>
-        <w:t xml:space="preserve">Can I manually control AI-generated variants?</w:t>
+        <w:t xml:space="preserve">Can I manually create my own variants instead of relying on AI?</w:t>
       </w:r>
     </w:p>
     <w:p>
@@ -11778,17 +11740,43 @@
         <w:pStyle w:val="FirstParagraph"/>
       </w:pPr>
       <w:r>
-        <w:t xml:space="preserve">Yes. In Analytics → AI Variants, you can promote any variant to Champion and protect it from elimination. You can also kill underperforming variants. However, you cannot manually create custom variants from scratch - all variants are AI-generated, but you have full control over which ones stay active.</w:t>
+        <w:t xml:space="preserve">No, you cannot manually create custom variants from scratch. All variants are generated by the AI. However, you have extensive control over AI-generated variants. In Analytics → AI Variants, you can:</w:t>
+      </w:r>
+      <w:r>
+        <w:t xml:space="preserve"> </w:t>
+      </w:r>
+      <w:r>
+        <w:t xml:space="preserve">- Promote any variant to Champion status</w:t>
+      </w:r>
+      <w:r>
+        <w:t xml:space="preserve"> </w:t>
+      </w:r>
+      <w:r>
+        <w:t xml:space="preserve">- Protect variants from elimination (even if underperforming)</w:t>
+      </w:r>
+      <w:r>
+        <w:t xml:space="preserve"> </w:t>
+      </w:r>
+      <w:r>
+        <w:t xml:space="preserve">- Kill underperforming variants permanently</w:t>
+      </w:r>
+    </w:p>
+    <w:p>
+      <w:pPr>
+        <w:pStyle w:val="BodyText"/>
+      </w:pPr>
+      <w:r>
+        <w:t xml:space="preserve">This gives you manual override power while still leveraging AI to generate the variant ideas.</w:t>
       </w:r>
     </w:p>
     <w:bookmarkEnd w:id="114"/>
-    <w:bookmarkStart w:id="115" w:name="X3c5d6e2abb4d38836ff297b31f79c40ef309d3d"/>
+    <w:bookmarkStart w:id="115" w:name="Xf9aec6ded8ce2054c571e0b180f8b9dc9dd5a34"/>
     <w:p>
       <w:pPr>
         <w:pStyle w:val="Heading3"/>
       </w:pPr>
       <w:r>
-        <w:t xml:space="preserve">How does AI handle multiple templates simultaneously?</w:t>
+        <w:t xml:space="preserve">How does the AI optimize my selected template?</w:t>
       </w:r>
     </w:p>
     <w:p>
@@ -11796,7 +11784,7 @@
         <w:pStyle w:val="FirstParagraph"/>
       </w:pPr>
       <w:r>
-        <w:t xml:space="preserve">AI evolves variants within each template separately. If you enable both Discount and Urgency templates, AI will optimize each independently, then determine which template performs better overall.</w:t>
+        <w:t xml:space="preserve">The AI creates up to 10 variants based on your selected template (Discount, Urgency, Social Proof, or Cart Reminder). All variants follow the same template approach but test different combinations of headline copy, body text, CTA buttons, discount amounts, and visual styling. The AI evolves these elements to find the highest-converting combination for your specific audience.</w:t>
       </w:r>
     </w:p>
     <w:bookmarkEnd w:id="115"/>
@@ -12649,10 +12637,10 @@
           <w:bCs/>
           <w:b/>
         </w:rPr>
-        <w:t xml:space="preserve">Priority Support</w:t>
-      </w:r>
-      <w:r>
-        <w:t xml:space="preserve">: enterprise-support@resparq.io</w:t>
+        <w:t xml:space="preserve">Support Email</w:t>
+      </w:r>
+      <w:r>
+        <w:t xml:space="preserve">: support@resparq.ai</w:t>
       </w:r>
     </w:p>
     <w:bookmarkEnd w:id="130"/>

</xml_diff>